<commit_message>
adicionando taferas de socioemocional e arquitetura computacional
</commit_message>
<xml_diff>
--- a/modelo-sptech.docx
+++ b/modelo-sptech.docx
@@ -2,11 +2,482 @@
 <file path=word/document.xml><?xml version="1.0" encoding="utf-8"?>
 <w:document xmlns:wpc="http://schemas.microsoft.com/office/word/2010/wordprocessingCanvas" xmlns:cx="http://schemas.microsoft.com/office/drawing/2014/chartex" xmlns:cx1="http://schemas.microsoft.com/office/drawing/2015/9/8/chartex" xmlns:cx2="http://schemas.microsoft.com/office/drawing/2015/10/21/chartex" xmlns:cx3="http://schemas.microsoft.com/office/drawing/2016/5/9/chartex" xmlns:cx4="http://schemas.microsoft.com/office/drawing/2016/5/10/chartex" xmlns:cx5="http://schemas.microsoft.com/office/drawing/2016/5/11/chartex" xmlns:cx6="http://schemas.microsoft.com/office/drawing/2016/5/12/chartex" xmlns:cx7="http://schemas.microsoft.com/office/drawing/2016/5/13/chartex" xmlns:cx8="http://schemas.microsoft.com/office/drawing/2016/5/14/chartex" xmlns:mc="http://schemas.openxmlformats.org/markup-compatibility/2006" xmlns:aink="http://schemas.microsoft.com/office/drawing/2016/ink" xmlns:am3d="http://schemas.microsoft.com/office/drawing/2017/model3d" xmlns:o="urn:schemas-microsoft-com:office:office" xmlns:oel="http://schemas.microsoft.com/office/2019/extlst" xmlns:r="http://schemas.openxmlformats.org/officeDocument/2006/relationships" xmlns:m="http://schemas.openxmlformats.org/officeDocument/2006/math" xmlns:v="urn:schemas-microsoft-com:vml" xmlns:wp14="http://schemas.microsoft.com/office/word/2010/wordprocessingDrawing" xmlns:wp="http://schemas.openxmlformats.org/drawingml/2006/wordprocessingDrawing" xmlns:w10="urn:schemas-microsoft-com:office:word" xmlns:w="http://schemas.openxmlformats.org/wordprocessingml/2006/main" xmlns:w14="http://schemas.microsoft.com/office/word/2010/wordml" xmlns:w15="http://schemas.microsoft.com/office/word/2012/wordml" xmlns:w16cex="http://schemas.microsoft.com/office/word/2018/wordml/cex" xmlns:w16cid="http://schemas.microsoft.com/office/word/2016/wordml/cid" xmlns:w16="http://schemas.microsoft.com/office/word/2018/wordml" xmlns:w16sdtdh="http://schemas.microsoft.com/office/word/2020/wordml/sdtdatahash" xmlns:w16se="http://schemas.microsoft.com/office/word/2015/wordml/symex" xmlns:wpg="http://schemas.microsoft.com/office/word/2010/wordprocessingGroup" xmlns:wpi="http://schemas.microsoft.com/office/word/2010/wordprocessingInk" xmlns:wne="http://schemas.microsoft.com/office/word/2006/wordml" xmlns:wps="http://schemas.microsoft.com/office/word/2010/wordprocessingShape" mc:Ignorable="w14 w15 w16se w16cid w16 w16cex w16sdtdh wp14">
   <w:body>
-    <w:p/>
+    <w:p>
+      <w:pPr>
+        <w:tabs>
+          <w:tab w:val="left" w:pos="315"/>
+          <w:tab w:val="center" w:pos="4989"/>
+        </w:tabs>
+        <w:rPr>
+          <w:color w:val="auto"/>
+          <w:sz w:val="32"/>
+          <w:szCs w:val="40"/>
+        </w:rPr>
+      </w:pPr>
+      <w:r>
+        <w:rPr>
+          <w:noProof/>
+          <w:color w:val="auto"/>
+          <w:sz w:val="32"/>
+          <w:szCs w:val="40"/>
+        </w:rPr>
+        <w:drawing>
+          <wp:anchor distT="0" distB="0" distL="114300" distR="114300" simplePos="0" relativeHeight="251658240" behindDoc="1" locked="0" layoutInCell="1" allowOverlap="1" wp14:anchorId="6307676B" wp14:editId="5604C71C">
+            <wp:simplePos x="0" y="0"/>
+            <wp:positionH relativeFrom="margin">
+              <wp:align>center</wp:align>
+            </wp:positionH>
+            <wp:positionV relativeFrom="paragraph">
+              <wp:posOffset>-36830</wp:posOffset>
+            </wp:positionV>
+            <wp:extent cx="4991100" cy="2807681"/>
+            <wp:effectExtent l="190500" t="190500" r="190500" b="183515"/>
+            <wp:wrapNone/>
+            <wp:docPr id="3" name="Imagem 3" descr="Interface gráfica do usuário, Aplicativo&#10;&#10;Descrição gerada automaticamente"/>
+            <wp:cNvGraphicFramePr>
+              <a:graphicFrameLocks xmlns:a="http://schemas.openxmlformats.org/drawingml/2006/main" noChangeAspect="1"/>
+            </wp:cNvGraphicFramePr>
+            <a:graphic xmlns:a="http://schemas.openxmlformats.org/drawingml/2006/main">
+              <a:graphicData uri="http://schemas.openxmlformats.org/drawingml/2006/picture">
+                <pic:pic xmlns:pic="http://schemas.openxmlformats.org/drawingml/2006/picture">
+                  <pic:nvPicPr>
+                    <pic:cNvPr id="3" name="Imagem 3" descr="Interface gráfica do usuário, Aplicativo&#10;&#10;Descrição gerada automaticamente"/>
+                    <pic:cNvPicPr/>
+                  </pic:nvPicPr>
+                  <pic:blipFill>
+                    <a:blip r:embed="rId11">
+                      <a:extLst>
+                        <a:ext uri="{28A0092B-C50C-407E-A947-70E740481C1C}">
+                          <a14:useLocalDpi xmlns:a14="http://schemas.microsoft.com/office/drawing/2010/main" val="0"/>
+                        </a:ext>
+                      </a:extLst>
+                    </a:blip>
+                    <a:stretch>
+                      <a:fillRect/>
+                    </a:stretch>
+                  </pic:blipFill>
+                  <pic:spPr>
+                    <a:xfrm>
+                      <a:off x="0" y="0"/>
+                      <a:ext cx="4991100" cy="2807681"/>
+                    </a:xfrm>
+                    <a:prstGeom prst="rect">
+                      <a:avLst/>
+                    </a:prstGeom>
+                    <a:ln>
+                      <a:noFill/>
+                    </a:ln>
+                    <a:effectLst>
+                      <a:outerShdw blurRad="190500" algn="tl" rotWithShape="0">
+                        <a:srgbClr val="000000">
+                          <a:alpha val="70000"/>
+                        </a:srgbClr>
+                      </a:outerShdw>
+                    </a:effectLst>
+                  </pic:spPr>
+                </pic:pic>
+              </a:graphicData>
+            </a:graphic>
+            <wp14:sizeRelH relativeFrom="margin">
+              <wp14:pctWidth>0</wp14:pctWidth>
+            </wp14:sizeRelH>
+            <wp14:sizeRelV relativeFrom="margin">
+              <wp14:pctHeight>0</wp14:pctHeight>
+            </wp14:sizeRelV>
+          </wp:anchor>
+        </w:drawing>
+      </w:r>
+      <w:r>
+        <w:rPr>
+          <w:color w:val="auto"/>
+          <w:sz w:val="32"/>
+          <w:szCs w:val="40"/>
+        </w:rPr>
+        <w:tab/>
+      </w:r>
+    </w:p>
+    <w:p>
+      <w:pPr>
+        <w:tabs>
+          <w:tab w:val="left" w:pos="315"/>
+          <w:tab w:val="center" w:pos="4989"/>
+        </w:tabs>
+        <w:rPr>
+          <w:color w:val="auto"/>
+          <w:sz w:val="32"/>
+          <w:szCs w:val="40"/>
+        </w:rPr>
+      </w:pPr>
+    </w:p>
+    <w:p>
+      <w:pPr>
+        <w:tabs>
+          <w:tab w:val="left" w:pos="315"/>
+          <w:tab w:val="center" w:pos="4989"/>
+        </w:tabs>
+        <w:rPr>
+          <w:color w:val="auto"/>
+          <w:sz w:val="32"/>
+          <w:szCs w:val="40"/>
+        </w:rPr>
+      </w:pPr>
+    </w:p>
+    <w:p>
+      <w:pPr>
+        <w:tabs>
+          <w:tab w:val="left" w:pos="315"/>
+          <w:tab w:val="center" w:pos="4989"/>
+        </w:tabs>
+        <w:spacing w:line="276" w:lineRule="auto"/>
+        <w:jc w:val="center"/>
+        <w:rPr>
+          <w:b/>
+          <w:color w:val="70AD47"/>
+          <w:spacing w:val="10"/>
+          <w:sz w:val="42"/>
+          <w:szCs w:val="72"/>
+          <w14:glow w14:rad="38100">
+            <w14:schemeClr w14:val="accent1">
+              <w14:alpha w14:val="60000"/>
+            </w14:schemeClr>
+          </w14:glow>
+          <w14:textOutline w14:w="9525" w14:cap="flat" w14:cmpd="sng" w14:algn="ctr">
+            <w14:solidFill>
+              <w14:schemeClr w14:val="accent1"/>
+            </w14:solidFill>
+            <w14:prstDash w14:val="solid"/>
+            <w14:round/>
+          </w14:textOutline>
+          <w14:textFill>
+            <w14:solidFill>
+              <w14:srgbClr w14:val="70AD47">
+                <w14:tint w14:val="1000"/>
+              </w14:srgbClr>
+            </w14:solidFill>
+          </w14:textFill>
+        </w:rPr>
+      </w:pPr>
+      <w:r>
+        <w:rPr>
+          <w:b/>
+          <w:color w:val="70AD47"/>
+          <w:spacing w:val="10"/>
+          <w:sz w:val="42"/>
+          <w:szCs w:val="72"/>
+          <w14:glow w14:rad="38100">
+            <w14:schemeClr w14:val="accent1">
+              <w14:alpha w14:val="60000"/>
+            </w14:schemeClr>
+          </w14:glow>
+          <w14:textOutline w14:w="9525" w14:cap="flat" w14:cmpd="sng" w14:algn="ctr">
+            <w14:solidFill>
+              <w14:schemeClr w14:val="accent1"/>
+            </w14:solidFill>
+            <w14:prstDash w14:val="solid"/>
+            <w14:round/>
+          </w14:textOutline>
+          <w14:textFill>
+            <w14:solidFill>
+              <w14:srgbClr w14:val="70AD47">
+                <w14:tint w14:val="1000"/>
+              </w14:srgbClr>
+            </w14:solidFill>
+          </w14:textFill>
+        </w:rPr>
+        <w:t>Evolução das linguagens de programação</w:t>
+      </w:r>
+    </w:p>
+    <w:p>
+      <w:pPr>
+        <w:tabs>
+          <w:tab w:val="left" w:pos="315"/>
+          <w:tab w:val="center" w:pos="4989"/>
+        </w:tabs>
+        <w:spacing w:line="276" w:lineRule="auto"/>
+        <w:jc w:val="center"/>
+        <w:rPr>
+          <w:b/>
+          <w:color w:val="70AD47"/>
+          <w:spacing w:val="10"/>
+          <w:sz w:val="38"/>
+          <w:szCs w:val="52"/>
+          <w14:glow w14:rad="38100">
+            <w14:schemeClr w14:val="accent1">
+              <w14:alpha w14:val="60000"/>
+            </w14:schemeClr>
+          </w14:glow>
+          <w14:textOutline w14:w="9525" w14:cap="flat" w14:cmpd="sng" w14:algn="ctr">
+            <w14:solidFill>
+              <w14:schemeClr w14:val="accent1"/>
+            </w14:solidFill>
+            <w14:prstDash w14:val="solid"/>
+            <w14:round/>
+          </w14:textOutline>
+          <w14:textFill>
+            <w14:solidFill>
+              <w14:srgbClr w14:val="70AD47">
+                <w14:tint w14:val="1000"/>
+              </w14:srgbClr>
+            </w14:solidFill>
+          </w14:textFill>
+        </w:rPr>
+      </w:pPr>
+      <w:r>
+        <w:rPr>
+          <w:b/>
+          <w:color w:val="70AD47"/>
+          <w:spacing w:val="10"/>
+          <w:sz w:val="38"/>
+          <w:szCs w:val="52"/>
+          <w14:glow w14:rad="38100">
+            <w14:schemeClr w14:val="accent1">
+              <w14:alpha w14:val="60000"/>
+            </w14:schemeClr>
+          </w14:glow>
+          <w14:textOutline w14:w="9525" w14:cap="flat" w14:cmpd="sng" w14:algn="ctr">
+            <w14:solidFill>
+              <w14:schemeClr w14:val="accent1"/>
+            </w14:solidFill>
+            <w14:prstDash w14:val="solid"/>
+            <w14:round/>
+          </w14:textOutline>
+          <w14:textFill>
+            <w14:solidFill>
+              <w14:srgbClr w14:val="70AD47">
+                <w14:tint w14:val="1000"/>
+              </w14:srgbClr>
+            </w14:solidFill>
+          </w14:textFill>
+        </w:rPr>
+        <w:t>1965 a 2019</w:t>
+      </w:r>
+    </w:p>
+    <w:p>
+      <w:pPr>
+        <w:rPr>
+          <w:sz w:val="38"/>
+          <w:szCs w:val="52"/>
+        </w:rPr>
+      </w:pPr>
+    </w:p>
+    <w:p>
+      <w:pPr>
+        <w:rPr>
+          <w:sz w:val="38"/>
+          <w:szCs w:val="52"/>
+        </w:rPr>
+      </w:pPr>
+    </w:p>
+    <w:p>
+      <w:pPr>
+        <w:rPr>
+          <w:sz w:val="38"/>
+          <w:szCs w:val="52"/>
+        </w:rPr>
+      </w:pPr>
+    </w:p>
+    <w:p>
+      <w:pPr>
+        <w:rPr>
+          <w:sz w:val="38"/>
+          <w:szCs w:val="52"/>
+        </w:rPr>
+      </w:pPr>
+    </w:p>
+    <w:p>
+      <w:pPr>
+        <w:rPr>
+          <w:b/>
+          <w:color w:val="70AD47"/>
+          <w:spacing w:val="10"/>
+          <w:sz w:val="38"/>
+          <w:szCs w:val="52"/>
+          <w14:glow w14:rad="38100">
+            <w14:schemeClr w14:val="accent1">
+              <w14:alpha w14:val="60000"/>
+            </w14:schemeClr>
+          </w14:glow>
+          <w14:textOutline w14:w="9525" w14:cap="flat" w14:cmpd="sng" w14:algn="ctr">
+            <w14:solidFill>
+              <w14:schemeClr w14:val="accent1"/>
+            </w14:solidFill>
+            <w14:prstDash w14:val="solid"/>
+            <w14:round/>
+          </w14:textOutline>
+          <w14:textFill>
+            <w14:solidFill>
+              <w14:srgbClr w14:val="70AD47">
+                <w14:tint w14:val="1000"/>
+              </w14:srgbClr>
+            </w14:solidFill>
+          </w14:textFill>
+        </w:rPr>
+      </w:pPr>
+    </w:p>
+    <w:p>
+      <w:pPr>
+        <w:tabs>
+          <w:tab w:val="left" w:pos="5985"/>
+        </w:tabs>
+        <w:rPr>
+          <w:color w:val="auto"/>
+          <w:sz w:val="24"/>
+          <w:szCs w:val="24"/>
+        </w:rPr>
+      </w:pPr>
+      <w:r>
+        <w:rPr>
+          <w:color w:val="auto"/>
+          <w:sz w:val="24"/>
+          <w:szCs w:val="24"/>
+        </w:rPr>
+        <w:t>No início dos anos de 1965, podemos ver o claro renome da linguagem até então conhecida como “FORTRAN”</w:t>
+      </w:r>
+      <w:r>
+        <w:rPr>
+          <w:color w:val="auto"/>
+          <w:sz w:val="24"/>
+          <w:szCs w:val="24"/>
+        </w:rPr>
+        <w:t xml:space="preserve"> (usada em</w:t>
+      </w:r>
+      <w:r>
+        <w:rPr>
+          <w:color w:val="auto"/>
+          <w:sz w:val="24"/>
+          <w:szCs w:val="24"/>
+        </w:rPr>
+        <w:t xml:space="preserve"> aplicações que envolvam meteorologia e engenharia, pela sua facilidade em trabalhar com cálculos matemáticos</w:t>
+      </w:r>
+      <w:r>
+        <w:rPr>
+          <w:color w:val="auto"/>
+          <w:sz w:val="24"/>
+          <w:szCs w:val="24"/>
+        </w:rPr>
+        <w:t xml:space="preserve">. Tendo grande uso em </w:t>
+      </w:r>
+      <w:r>
+        <w:rPr>
+          <w:color w:val="auto"/>
+          <w:sz w:val="24"/>
+          <w:szCs w:val="24"/>
+        </w:rPr>
+        <w:t>sistemas legados</w:t>
+      </w:r>
+      <w:r>
+        <w:rPr>
+          <w:color w:val="auto"/>
+          <w:sz w:val="24"/>
+          <w:szCs w:val="24"/>
+        </w:rPr>
+        <w:t>)</w:t>
+      </w:r>
+      <w:r>
+        <w:rPr>
+          <w:color w:val="auto"/>
+          <w:sz w:val="24"/>
+          <w:szCs w:val="24"/>
+        </w:rPr>
+        <w:t>. Onde se tem uma disparada vantagem de popularidade com as demais linguagens de programação existentes na época.</w:t>
+      </w:r>
+    </w:p>
+    <w:p>
+      <w:pPr>
+        <w:tabs>
+          <w:tab w:val="left" w:pos="5985"/>
+        </w:tabs>
+        <w:rPr>
+          <w:color w:val="auto"/>
+          <w:sz w:val="24"/>
+          <w:szCs w:val="24"/>
+        </w:rPr>
+      </w:pPr>
+      <w:r>
+        <w:rPr>
+          <w:color w:val="auto"/>
+          <w:sz w:val="24"/>
+          <w:szCs w:val="24"/>
+        </w:rPr>
+        <w:t xml:space="preserve">Mas ao mesmo tempo, </w:t>
+      </w:r>
+      <w:r>
+        <w:rPr>
+          <w:color w:val="auto"/>
+          <w:sz w:val="24"/>
+          <w:szCs w:val="24"/>
+        </w:rPr>
+        <w:t xml:space="preserve">nasce uma linguagem nova, chamada “APL” (também </w:t>
+      </w:r>
+      <w:r>
+        <w:rPr>
+          <w:color w:val="auto"/>
+          <w:sz w:val="24"/>
+          <w:szCs w:val="24"/>
+        </w:rPr>
+        <w:t>destinada a operações matemáticas</w:t>
+      </w:r>
+      <w:r>
+        <w:rPr>
+          <w:color w:val="auto"/>
+          <w:sz w:val="24"/>
+          <w:szCs w:val="24"/>
+        </w:rPr>
+        <w:t xml:space="preserve">, mas com uma inovadora </w:t>
+      </w:r>
+      <w:r>
+        <w:rPr>
+          <w:color w:val="auto"/>
+          <w:sz w:val="24"/>
+          <w:szCs w:val="24"/>
+        </w:rPr>
+        <w:t xml:space="preserve">maneira </w:t>
+      </w:r>
+      <w:r>
+        <w:rPr>
+          <w:color w:val="auto"/>
+          <w:sz w:val="24"/>
+          <w:szCs w:val="24"/>
+        </w:rPr>
+        <w:t xml:space="preserve">de </w:t>
+      </w:r>
+      <w:r>
+        <w:rPr>
+          <w:color w:val="auto"/>
+          <w:sz w:val="24"/>
+          <w:szCs w:val="24"/>
+        </w:rPr>
+        <w:t xml:space="preserve">como você pensa sobre problemas e </w:t>
+      </w:r>
+      <w:r>
+        <w:rPr>
+          <w:color w:val="auto"/>
+          <w:sz w:val="24"/>
+          <w:szCs w:val="24"/>
+        </w:rPr>
+        <w:t>dados.</w:t>
+      </w:r>
+      <w:r>
+        <w:rPr>
+          <w:color w:val="auto"/>
+          <w:sz w:val="24"/>
+          <w:szCs w:val="24"/>
+        </w:rPr>
+        <w:t xml:space="preserve"> Com uma sintaxe poderosa e concisa, ele permite desenvolver programas mais curtos que permitem que você pense mais sobre o problema que está tentando resolver do que como expressá-lo para um computador</w:t>
+      </w:r>
+      <w:r>
+        <w:rPr>
+          <w:color w:val="auto"/>
+          <w:sz w:val="24"/>
+          <w:szCs w:val="24"/>
+        </w:rPr>
+        <w:t>).</w:t>
+      </w:r>
+    </w:p>
     <w:sectPr>
-      <w:headerReference w:type="even" r:id="rId11"/>
-      <w:headerReference w:type="default" r:id="rId12"/>
-      <w:headerReference w:type="first" r:id="rId13"/>
+      <w:headerReference w:type="even" r:id="rId12"/>
+      <w:headerReference w:type="default" r:id="rId13"/>
+      <w:headerReference w:type="first" r:id="rId14"/>
       <w:pgSz w:w="11906" w:h="16838" w:code="9"/>
       <w:pgMar w:top="964" w:right="964" w:bottom="964" w:left="964" w:header="709" w:footer="709" w:gutter="0"/>
       <w:pgNumType w:start="0"/>
@@ -2545,19 +3016,17 @@
 </file>
 
 <file path=customXml/item1.xml><?xml version="1.0" encoding="utf-8"?>
-<?mso-contentType ?>
-<FormTemplates xmlns="http://schemas.microsoft.com/sharepoint/v3/contenttype/forms">
-  <Display>DocumentLibraryForm</Display>
-  <Edit>DocumentLibraryForm</Edit>
-  <New>DocumentLibraryForm</New>
-</FormTemplates>
+<p:properties xmlns:p="http://schemas.microsoft.com/office/2006/metadata/properties" xmlns:xsi="http://www.w3.org/2001/XMLSchema-instance" xmlns:pc="http://schemas.microsoft.com/office/infopath/2007/PartnerControls">
+  <documentManagement>
+    <lcf76f155ced4ddcb4097134ff3c332f xmlns="0a53ad5e-08cc-4fba-9df9-747b79db3e02">
+      <Terms xmlns="http://schemas.microsoft.com/office/infopath/2007/PartnerControls"/>
+    </lcf76f155ced4ddcb4097134ff3c332f>
+    <TaxCatchAll xmlns="99f50afe-28e2-457c-9852-048361d66aad" xsi:nil="true"/>
+  </documentManagement>
+</p:properties>
 </file>
 
 <file path=customXml/item2.xml><?xml version="1.0" encoding="utf-8"?>
-<b:Sources xmlns:b="http://schemas.openxmlformats.org/officeDocument/2006/bibliography" xmlns="http://schemas.openxmlformats.org/officeDocument/2006/bibliography" SelectedStyle="\APASixthEditionOfficeOnline.xsl" StyleName="APA" Version="6"/>
-</file>
-
-<file path=customXml/item3.xml><?xml version="1.0" encoding="utf-8"?>
 <ct:contentTypeSchema xmlns:ct="http://schemas.microsoft.com/office/2006/metadata/contentType" xmlns:ma="http://schemas.microsoft.com/office/2006/metadata/properties/metaAttributes" ct:_="" ma:_="" ma:contentTypeName="Documento" ma:contentTypeID="0x0101007F8ECE7139958D46ABEDA89D12B90CBF" ma:contentTypeVersion="11" ma:contentTypeDescription="Crie um novo documento." ma:contentTypeScope="" ma:versionID="21e015a6802de694804c575cb15722cd">
   <xsd:schema xmlns:xsd="http://www.w3.org/2001/XMLSchema" xmlns:xs="http://www.w3.org/2001/XMLSchema" xmlns:p="http://schemas.microsoft.com/office/2006/metadata/properties" xmlns:ns2="0a53ad5e-08cc-4fba-9df9-747b79db3e02" xmlns:ns3="99f50afe-28e2-457c-9852-048361d66aad" targetNamespace="http://schemas.microsoft.com/office/2006/metadata/properties" ma:root="true" ma:fieldsID="2434ad73d381691fa3d497c2fd2bdd4c" ns2:_="" ns3:_="">
     <xsd:import namespace="0a53ad5e-08cc-4fba-9df9-747b79db3e02"/>
@@ -2746,34 +3215,31 @@
 </ct:contentTypeSchema>
 </file>
 
+<file path=customXml/item3.xml><?xml version="1.0" encoding="utf-8"?>
+<b:Sources xmlns:b="http://schemas.openxmlformats.org/officeDocument/2006/bibliography" xmlns="http://schemas.openxmlformats.org/officeDocument/2006/bibliography" SelectedStyle="\APASixthEditionOfficeOnline.xsl" StyleName="APA" Version="6"/>
+</file>
+
 <file path=customXml/item4.xml><?xml version="1.0" encoding="utf-8"?>
-<p:properties xmlns:p="http://schemas.microsoft.com/office/2006/metadata/properties" xmlns:xsi="http://www.w3.org/2001/XMLSchema-instance" xmlns:pc="http://schemas.microsoft.com/office/infopath/2007/PartnerControls">
-  <documentManagement>
-    <lcf76f155ced4ddcb4097134ff3c332f xmlns="0a53ad5e-08cc-4fba-9df9-747b79db3e02">
-      <Terms xmlns="http://schemas.microsoft.com/office/infopath/2007/PartnerControls"/>
-    </lcf76f155ced4ddcb4097134ff3c332f>
-    <TaxCatchAll xmlns="99f50afe-28e2-457c-9852-048361d66aad" xsi:nil="true"/>
-  </documentManagement>
-</p:properties>
+<?mso-contentType ?>
+<FormTemplates xmlns="http://schemas.microsoft.com/sharepoint/v3/contenttype/forms">
+  <Display>DocumentLibraryForm</Display>
+  <Edit>DocumentLibraryForm</Edit>
+  <New>DocumentLibraryForm</New>
+</FormTemplates>
 </file>
 
 <file path=customXml/itemProps1.xml><?xml version="1.0" encoding="utf-8"?>
-<ds:datastoreItem xmlns:ds="http://schemas.openxmlformats.org/officeDocument/2006/customXml" ds:itemID="{B52C9AD5-4F18-4494-A12B-C11EA8399E21}">
+<ds:datastoreItem xmlns:ds="http://schemas.openxmlformats.org/officeDocument/2006/customXml" ds:itemID="{79054B02-B215-46AC-9176-544339E93661}">
   <ds:schemaRefs>
-    <ds:schemaRef ds:uri="http://schemas.microsoft.com/sharepoint/v3/contenttype/forms"/>
+    <ds:schemaRef ds:uri="http://schemas.microsoft.com/office/2006/metadata/properties"/>
+    <ds:schemaRef ds:uri="http://schemas.microsoft.com/office/infopath/2007/PartnerControls"/>
+    <ds:schemaRef ds:uri="0a53ad5e-08cc-4fba-9df9-747b79db3e02"/>
+    <ds:schemaRef ds:uri="99f50afe-28e2-457c-9852-048361d66aad"/>
   </ds:schemaRefs>
 </ds:datastoreItem>
 </file>
 
 <file path=customXml/itemProps2.xml><?xml version="1.0" encoding="utf-8"?>
-<ds:datastoreItem xmlns:ds="http://schemas.openxmlformats.org/officeDocument/2006/customXml" ds:itemID="{43C36E59-8586-4352-8310-158AD4E65655}">
-  <ds:schemaRefs>
-    <ds:schemaRef ds:uri="http://schemas.openxmlformats.org/officeDocument/2006/bibliography"/>
-  </ds:schemaRefs>
-</ds:datastoreItem>
-</file>
-
-<file path=customXml/itemProps3.xml><?xml version="1.0" encoding="utf-8"?>
 <ds:datastoreItem xmlns:ds="http://schemas.openxmlformats.org/officeDocument/2006/customXml" ds:itemID="{A4DC0A27-FA5F-44DB-905C-A1401F5BD778}">
   <ds:schemaRefs>
     <ds:schemaRef ds:uri="http://schemas.microsoft.com/office/2006/metadata/contentType"/>
@@ -2792,13 +3258,18 @@
 </ds:datastoreItem>
 </file>
 
+<file path=customXml/itemProps3.xml><?xml version="1.0" encoding="utf-8"?>
+<ds:datastoreItem xmlns:ds="http://schemas.openxmlformats.org/officeDocument/2006/customXml" ds:itemID="{43C36E59-8586-4352-8310-158AD4E65655}">
+  <ds:schemaRefs>
+    <ds:schemaRef ds:uri="http://schemas.openxmlformats.org/officeDocument/2006/bibliography"/>
+  </ds:schemaRefs>
+</ds:datastoreItem>
+</file>
+
 <file path=customXml/itemProps4.xml><?xml version="1.0" encoding="utf-8"?>
-<ds:datastoreItem xmlns:ds="http://schemas.openxmlformats.org/officeDocument/2006/customXml" ds:itemID="{79054B02-B215-46AC-9176-544339E93661}">
+<ds:datastoreItem xmlns:ds="http://schemas.openxmlformats.org/officeDocument/2006/customXml" ds:itemID="{B52C9AD5-4F18-4494-A12B-C11EA8399E21}">
   <ds:schemaRefs>
-    <ds:schemaRef ds:uri="http://schemas.microsoft.com/office/2006/metadata/properties"/>
-    <ds:schemaRef ds:uri="http://schemas.microsoft.com/office/infopath/2007/PartnerControls"/>
-    <ds:schemaRef ds:uri="0a53ad5e-08cc-4fba-9df9-747b79db3e02"/>
-    <ds:schemaRef ds:uri="99f50afe-28e2-457c-9852-048361d66aad"/>
+    <ds:schemaRef ds:uri="http://schemas.microsoft.com/sharepoint/v3/contenttype/forms"/>
   </ds:schemaRefs>
 </ds:datastoreItem>
 </file>
</xml_diff>

<commit_message>
add json e limpando a doc do projeto
</commit_message>
<xml_diff>
--- a/modelo-sptech.docx
+++ b/modelo-sptech.docx
@@ -14,470 +14,11 @@
           <w:szCs w:val="40"/>
         </w:rPr>
       </w:pPr>
-      <w:r>
-        <w:rPr>
-          <w:noProof/>
-          <w:color w:val="auto"/>
-          <w:sz w:val="32"/>
-          <w:szCs w:val="40"/>
-        </w:rPr>
-        <w:drawing>
-          <wp:anchor distT="0" distB="0" distL="114300" distR="114300" simplePos="0" relativeHeight="251658240" behindDoc="1" locked="0" layoutInCell="1" allowOverlap="1" wp14:anchorId="6307676B" wp14:editId="5604C71C">
-            <wp:simplePos x="0" y="0"/>
-            <wp:positionH relativeFrom="margin">
-              <wp:align>center</wp:align>
-            </wp:positionH>
-            <wp:positionV relativeFrom="paragraph">
-              <wp:posOffset>-36830</wp:posOffset>
-            </wp:positionV>
-            <wp:extent cx="4991100" cy="2807681"/>
-            <wp:effectExtent l="190500" t="190500" r="190500" b="183515"/>
-            <wp:wrapNone/>
-            <wp:docPr id="3" name="Imagem 3" descr="Interface gráfica do usuário, Aplicativo&#10;&#10;Descrição gerada automaticamente"/>
-            <wp:cNvGraphicFramePr>
-              <a:graphicFrameLocks xmlns:a="http://schemas.openxmlformats.org/drawingml/2006/main" noChangeAspect="1"/>
-            </wp:cNvGraphicFramePr>
-            <a:graphic xmlns:a="http://schemas.openxmlformats.org/drawingml/2006/main">
-              <a:graphicData uri="http://schemas.openxmlformats.org/drawingml/2006/picture">
-                <pic:pic xmlns:pic="http://schemas.openxmlformats.org/drawingml/2006/picture">
-                  <pic:nvPicPr>
-                    <pic:cNvPr id="3" name="Imagem 3" descr="Interface gráfica do usuário, Aplicativo&#10;&#10;Descrição gerada automaticamente"/>
-                    <pic:cNvPicPr/>
-                  </pic:nvPicPr>
-                  <pic:blipFill>
-                    <a:blip r:embed="rId11">
-                      <a:extLst>
-                        <a:ext uri="{28A0092B-C50C-407E-A947-70E740481C1C}">
-                          <a14:useLocalDpi xmlns:a14="http://schemas.microsoft.com/office/drawing/2010/main" val="0"/>
-                        </a:ext>
-                      </a:extLst>
-                    </a:blip>
-                    <a:stretch>
-                      <a:fillRect/>
-                    </a:stretch>
-                  </pic:blipFill>
-                  <pic:spPr>
-                    <a:xfrm>
-                      <a:off x="0" y="0"/>
-                      <a:ext cx="4991100" cy="2807681"/>
-                    </a:xfrm>
-                    <a:prstGeom prst="rect">
-                      <a:avLst/>
-                    </a:prstGeom>
-                    <a:ln>
-                      <a:noFill/>
-                    </a:ln>
-                    <a:effectLst>
-                      <a:outerShdw blurRad="190500" algn="tl" rotWithShape="0">
-                        <a:srgbClr val="000000">
-                          <a:alpha val="70000"/>
-                        </a:srgbClr>
-                      </a:outerShdw>
-                    </a:effectLst>
-                  </pic:spPr>
-                </pic:pic>
-              </a:graphicData>
-            </a:graphic>
-            <wp14:sizeRelH relativeFrom="margin">
-              <wp14:pctWidth>0</wp14:pctWidth>
-            </wp14:sizeRelH>
-            <wp14:sizeRelV relativeFrom="margin">
-              <wp14:pctHeight>0</wp14:pctHeight>
-            </wp14:sizeRelV>
-          </wp:anchor>
-        </w:drawing>
-      </w:r>
-      <w:r>
-        <w:rPr>
-          <w:color w:val="auto"/>
-          <w:sz w:val="32"/>
-          <w:szCs w:val="40"/>
-        </w:rPr>
-        <w:tab/>
-      </w:r>
-    </w:p>
-    <w:p>
-      <w:pPr>
-        <w:tabs>
-          <w:tab w:val="left" w:pos="315"/>
-          <w:tab w:val="center" w:pos="4989"/>
-        </w:tabs>
-        <w:rPr>
-          <w:color w:val="auto"/>
-          <w:sz w:val="32"/>
-          <w:szCs w:val="40"/>
-        </w:rPr>
-      </w:pPr>
-    </w:p>
-    <w:p>
-      <w:pPr>
-        <w:tabs>
-          <w:tab w:val="left" w:pos="315"/>
-          <w:tab w:val="center" w:pos="4989"/>
-        </w:tabs>
-        <w:rPr>
-          <w:color w:val="auto"/>
-          <w:sz w:val="32"/>
-          <w:szCs w:val="40"/>
-        </w:rPr>
-      </w:pPr>
-    </w:p>
-    <w:p>
-      <w:pPr>
-        <w:tabs>
-          <w:tab w:val="left" w:pos="315"/>
-          <w:tab w:val="center" w:pos="4989"/>
-        </w:tabs>
-        <w:spacing w:line="276" w:lineRule="auto"/>
-        <w:jc w:val="center"/>
-        <w:rPr>
-          <w:b/>
-          <w:color w:val="70AD47"/>
-          <w:spacing w:val="10"/>
-          <w:sz w:val="42"/>
-          <w:szCs w:val="72"/>
-          <w14:glow w14:rad="38100">
-            <w14:schemeClr w14:val="accent1">
-              <w14:alpha w14:val="60000"/>
-            </w14:schemeClr>
-          </w14:glow>
-          <w14:textOutline w14:w="9525" w14:cap="flat" w14:cmpd="sng" w14:algn="ctr">
-            <w14:solidFill>
-              <w14:schemeClr w14:val="accent1"/>
-            </w14:solidFill>
-            <w14:prstDash w14:val="solid"/>
-            <w14:round/>
-          </w14:textOutline>
-          <w14:textFill>
-            <w14:solidFill>
-              <w14:srgbClr w14:val="70AD47">
-                <w14:tint w14:val="1000"/>
-              </w14:srgbClr>
-            </w14:solidFill>
-          </w14:textFill>
-        </w:rPr>
-      </w:pPr>
-      <w:r>
-        <w:rPr>
-          <w:b/>
-          <w:color w:val="70AD47"/>
-          <w:spacing w:val="10"/>
-          <w:sz w:val="42"/>
-          <w:szCs w:val="72"/>
-          <w14:glow w14:rad="38100">
-            <w14:schemeClr w14:val="accent1">
-              <w14:alpha w14:val="60000"/>
-            </w14:schemeClr>
-          </w14:glow>
-          <w14:textOutline w14:w="9525" w14:cap="flat" w14:cmpd="sng" w14:algn="ctr">
-            <w14:solidFill>
-              <w14:schemeClr w14:val="accent1"/>
-            </w14:solidFill>
-            <w14:prstDash w14:val="solid"/>
-            <w14:round/>
-          </w14:textOutline>
-          <w14:textFill>
-            <w14:solidFill>
-              <w14:srgbClr w14:val="70AD47">
-                <w14:tint w14:val="1000"/>
-              </w14:srgbClr>
-            </w14:solidFill>
-          </w14:textFill>
-        </w:rPr>
-        <w:t>Evolução das linguagens de programação</w:t>
-      </w:r>
-    </w:p>
-    <w:p>
-      <w:pPr>
-        <w:tabs>
-          <w:tab w:val="left" w:pos="315"/>
-          <w:tab w:val="center" w:pos="4989"/>
-        </w:tabs>
-        <w:spacing w:line="276" w:lineRule="auto"/>
-        <w:jc w:val="center"/>
-        <w:rPr>
-          <w:b/>
-          <w:color w:val="70AD47"/>
-          <w:spacing w:val="10"/>
-          <w:sz w:val="38"/>
-          <w:szCs w:val="52"/>
-          <w14:glow w14:rad="38100">
-            <w14:schemeClr w14:val="accent1">
-              <w14:alpha w14:val="60000"/>
-            </w14:schemeClr>
-          </w14:glow>
-          <w14:textOutline w14:w="9525" w14:cap="flat" w14:cmpd="sng" w14:algn="ctr">
-            <w14:solidFill>
-              <w14:schemeClr w14:val="accent1"/>
-            </w14:solidFill>
-            <w14:prstDash w14:val="solid"/>
-            <w14:round/>
-          </w14:textOutline>
-          <w14:textFill>
-            <w14:solidFill>
-              <w14:srgbClr w14:val="70AD47">
-                <w14:tint w14:val="1000"/>
-              </w14:srgbClr>
-            </w14:solidFill>
-          </w14:textFill>
-        </w:rPr>
-      </w:pPr>
-      <w:r>
-        <w:rPr>
-          <w:b/>
-          <w:color w:val="70AD47"/>
-          <w:spacing w:val="10"/>
-          <w:sz w:val="38"/>
-          <w:szCs w:val="52"/>
-          <w14:glow w14:rad="38100">
-            <w14:schemeClr w14:val="accent1">
-              <w14:alpha w14:val="60000"/>
-            </w14:schemeClr>
-          </w14:glow>
-          <w14:textOutline w14:w="9525" w14:cap="flat" w14:cmpd="sng" w14:algn="ctr">
-            <w14:solidFill>
-              <w14:schemeClr w14:val="accent1"/>
-            </w14:solidFill>
-            <w14:prstDash w14:val="solid"/>
-            <w14:round/>
-          </w14:textOutline>
-          <w14:textFill>
-            <w14:solidFill>
-              <w14:srgbClr w14:val="70AD47">
-                <w14:tint w14:val="1000"/>
-              </w14:srgbClr>
-            </w14:solidFill>
-          </w14:textFill>
-        </w:rPr>
-        <w:t>1965 a 2019</w:t>
-      </w:r>
-    </w:p>
-    <w:p>
-      <w:pPr>
-        <w:rPr>
-          <w:sz w:val="38"/>
-          <w:szCs w:val="52"/>
-        </w:rPr>
-      </w:pPr>
-    </w:p>
-    <w:p>
-      <w:pPr>
-        <w:rPr>
-          <w:sz w:val="38"/>
-          <w:szCs w:val="52"/>
-        </w:rPr>
-      </w:pPr>
-    </w:p>
-    <w:p>
-      <w:pPr>
-        <w:rPr>
-          <w:sz w:val="38"/>
-          <w:szCs w:val="52"/>
-        </w:rPr>
-      </w:pPr>
-    </w:p>
-    <w:p>
-      <w:pPr>
-        <w:rPr>
-          <w:sz w:val="38"/>
-          <w:szCs w:val="52"/>
-        </w:rPr>
-      </w:pPr>
-    </w:p>
-    <w:p>
-      <w:pPr>
-        <w:rPr>
-          <w:b/>
-          <w:color w:val="70AD47"/>
-          <w:spacing w:val="10"/>
-          <w:sz w:val="38"/>
-          <w:szCs w:val="52"/>
-          <w14:glow w14:rad="38100">
-            <w14:schemeClr w14:val="accent1">
-              <w14:alpha w14:val="60000"/>
-            </w14:schemeClr>
-          </w14:glow>
-          <w14:textOutline w14:w="9525" w14:cap="flat" w14:cmpd="sng" w14:algn="ctr">
-            <w14:solidFill>
-              <w14:schemeClr w14:val="accent1"/>
-            </w14:solidFill>
-            <w14:prstDash w14:val="solid"/>
-            <w14:round/>
-          </w14:textOutline>
-          <w14:textFill>
-            <w14:solidFill>
-              <w14:srgbClr w14:val="70AD47">
-                <w14:tint w14:val="1000"/>
-              </w14:srgbClr>
-            </w14:solidFill>
-          </w14:textFill>
-        </w:rPr>
-      </w:pPr>
-    </w:p>
-    <w:p>
-      <w:pPr>
-        <w:tabs>
-          <w:tab w:val="left" w:pos="5985"/>
-        </w:tabs>
-        <w:rPr>
-          <w:color w:val="auto"/>
-          <w:sz w:val="24"/>
-          <w:szCs w:val="24"/>
-        </w:rPr>
-      </w:pPr>
-      <w:r>
-        <w:rPr>
-          <w:color w:val="auto"/>
-          <w:sz w:val="24"/>
-          <w:szCs w:val="24"/>
-        </w:rPr>
-        <w:t>No início dos anos de 1965, podemos ver o claro renome da linguagem até então conhecida como “FORTRAN”</w:t>
-      </w:r>
-      <w:r>
-        <w:rPr>
-          <w:color w:val="auto"/>
-          <w:sz w:val="24"/>
-          <w:szCs w:val="24"/>
-        </w:rPr>
-        <w:t xml:space="preserve"> (usada em</w:t>
-      </w:r>
-      <w:r>
-        <w:rPr>
-          <w:color w:val="auto"/>
-          <w:sz w:val="24"/>
-          <w:szCs w:val="24"/>
-        </w:rPr>
-        <w:t xml:space="preserve"> aplicações que envolvam meteorologia e engenharia, pela sua facilidade em trabalhar com cálculos matemáticos</w:t>
-      </w:r>
-      <w:r>
-        <w:rPr>
-          <w:color w:val="auto"/>
-          <w:sz w:val="24"/>
-          <w:szCs w:val="24"/>
-        </w:rPr>
-        <w:t xml:space="preserve">. Tendo grande uso em </w:t>
-      </w:r>
-      <w:r>
-        <w:rPr>
-          <w:color w:val="auto"/>
-          <w:sz w:val="24"/>
-          <w:szCs w:val="24"/>
-        </w:rPr>
-        <w:t>sistemas legados</w:t>
-      </w:r>
-      <w:r>
-        <w:rPr>
-          <w:color w:val="auto"/>
-          <w:sz w:val="24"/>
-          <w:szCs w:val="24"/>
-        </w:rPr>
-        <w:t>)</w:t>
-      </w:r>
-      <w:r>
-        <w:rPr>
-          <w:color w:val="auto"/>
-          <w:sz w:val="24"/>
-          <w:szCs w:val="24"/>
-        </w:rPr>
-        <w:t>. Onde se tem uma disparada vantagem de popularidade com as demais linguagens de programação existentes na época.</w:t>
-      </w:r>
-    </w:p>
-    <w:p>
-      <w:pPr>
-        <w:tabs>
-          <w:tab w:val="left" w:pos="5985"/>
-        </w:tabs>
-        <w:rPr>
-          <w:color w:val="auto"/>
-          <w:sz w:val="24"/>
-          <w:szCs w:val="24"/>
-        </w:rPr>
-      </w:pPr>
-      <w:r>
-        <w:rPr>
-          <w:color w:val="auto"/>
-          <w:sz w:val="24"/>
-          <w:szCs w:val="24"/>
-        </w:rPr>
-        <w:t xml:space="preserve">Mas ao mesmo tempo, </w:t>
-      </w:r>
-      <w:r>
-        <w:rPr>
-          <w:color w:val="auto"/>
-          <w:sz w:val="24"/>
-          <w:szCs w:val="24"/>
-        </w:rPr>
-        <w:t xml:space="preserve">nasce uma linguagem nova, chamada “APL” (também </w:t>
-      </w:r>
-      <w:r>
-        <w:rPr>
-          <w:color w:val="auto"/>
-          <w:sz w:val="24"/>
-          <w:szCs w:val="24"/>
-        </w:rPr>
-        <w:t>destinada a operações matemáticas</w:t>
-      </w:r>
-      <w:r>
-        <w:rPr>
-          <w:color w:val="auto"/>
-          <w:sz w:val="24"/>
-          <w:szCs w:val="24"/>
-        </w:rPr>
-        <w:t xml:space="preserve">, mas com uma inovadora </w:t>
-      </w:r>
-      <w:r>
-        <w:rPr>
-          <w:color w:val="auto"/>
-          <w:sz w:val="24"/>
-          <w:szCs w:val="24"/>
-        </w:rPr>
-        <w:t xml:space="preserve">maneira </w:t>
-      </w:r>
-      <w:r>
-        <w:rPr>
-          <w:color w:val="auto"/>
-          <w:sz w:val="24"/>
-          <w:szCs w:val="24"/>
-        </w:rPr>
-        <w:t xml:space="preserve">de </w:t>
-      </w:r>
-      <w:r>
-        <w:rPr>
-          <w:color w:val="auto"/>
-          <w:sz w:val="24"/>
-          <w:szCs w:val="24"/>
-        </w:rPr>
-        <w:t xml:space="preserve">como você pensa sobre problemas e </w:t>
-      </w:r>
-      <w:r>
-        <w:rPr>
-          <w:color w:val="auto"/>
-          <w:sz w:val="24"/>
-          <w:szCs w:val="24"/>
-        </w:rPr>
-        <w:t>dados.</w:t>
-      </w:r>
-      <w:r>
-        <w:rPr>
-          <w:color w:val="auto"/>
-          <w:sz w:val="24"/>
-          <w:szCs w:val="24"/>
-        </w:rPr>
-        <w:t xml:space="preserve"> Com uma sintaxe poderosa e concisa, ele permite desenvolver programas mais curtos que permitem que você pense mais sobre o problema que está tentando resolver do que como expressá-lo para um computador</w:t>
-      </w:r>
-      <w:r>
-        <w:rPr>
-          <w:color w:val="auto"/>
-          <w:sz w:val="24"/>
-          <w:szCs w:val="24"/>
-        </w:rPr>
-        <w:t>).</w:t>
-      </w:r>
     </w:p>
     <w:sectPr>
-      <w:headerReference w:type="even" r:id="rId12"/>
-      <w:headerReference w:type="default" r:id="rId13"/>
-      <w:headerReference w:type="first" r:id="rId14"/>
+      <w:headerReference w:type="even" r:id="rId11"/>
+      <w:headerReference w:type="default" r:id="rId12"/>
+      <w:headerReference w:type="first" r:id="rId13"/>
       <w:pgSz w:w="11906" w:h="16838" w:code="9"/>
       <w:pgMar w:top="964" w:right="964" w:bottom="964" w:left="964" w:header="709" w:footer="709" w:gutter="0"/>
       <w:pgNumType w:start="0"/>
@@ -3016,17 +2557,6 @@
 </file>
 
 <file path=customXml/item1.xml><?xml version="1.0" encoding="utf-8"?>
-<p:properties xmlns:p="http://schemas.microsoft.com/office/2006/metadata/properties" xmlns:xsi="http://www.w3.org/2001/XMLSchema-instance" xmlns:pc="http://schemas.microsoft.com/office/infopath/2007/PartnerControls">
-  <documentManagement>
-    <lcf76f155ced4ddcb4097134ff3c332f xmlns="0a53ad5e-08cc-4fba-9df9-747b79db3e02">
-      <Terms xmlns="http://schemas.microsoft.com/office/infopath/2007/PartnerControls"/>
-    </lcf76f155ced4ddcb4097134ff3c332f>
-    <TaxCatchAll xmlns="99f50afe-28e2-457c-9852-048361d66aad" xsi:nil="true"/>
-  </documentManagement>
-</p:properties>
-</file>
-
-<file path=customXml/item2.xml><?xml version="1.0" encoding="utf-8"?>
 <ct:contentTypeSchema xmlns:ct="http://schemas.microsoft.com/office/2006/metadata/contentType" xmlns:ma="http://schemas.microsoft.com/office/2006/metadata/properties/metaAttributes" ct:_="" ma:_="" ma:contentTypeName="Documento" ma:contentTypeID="0x0101007F8ECE7139958D46ABEDA89D12B90CBF" ma:contentTypeVersion="11" ma:contentTypeDescription="Crie um novo documento." ma:contentTypeScope="" ma:versionID="21e015a6802de694804c575cb15722cd">
   <xsd:schema xmlns:xsd="http://www.w3.org/2001/XMLSchema" xmlns:xs="http://www.w3.org/2001/XMLSchema" xmlns:p="http://schemas.microsoft.com/office/2006/metadata/properties" xmlns:ns2="0a53ad5e-08cc-4fba-9df9-747b79db3e02" xmlns:ns3="99f50afe-28e2-457c-9852-048361d66aad" targetNamespace="http://schemas.microsoft.com/office/2006/metadata/properties" ma:root="true" ma:fieldsID="2434ad73d381691fa3d497c2fd2bdd4c" ns2:_="" ns3:_="">
     <xsd:import namespace="0a53ad5e-08cc-4fba-9df9-747b79db3e02"/>
@@ -3215,11 +2745,18 @@
 </ct:contentTypeSchema>
 </file>
 
-<file path=customXml/item3.xml><?xml version="1.0" encoding="utf-8"?>
-<b:Sources xmlns:b="http://schemas.openxmlformats.org/officeDocument/2006/bibliography" xmlns="http://schemas.openxmlformats.org/officeDocument/2006/bibliography" SelectedStyle="\APASixthEditionOfficeOnline.xsl" StyleName="APA" Version="6"/>
+<file path=customXml/item2.xml><?xml version="1.0" encoding="utf-8"?>
+<p:properties xmlns:p="http://schemas.microsoft.com/office/2006/metadata/properties" xmlns:xsi="http://www.w3.org/2001/XMLSchema-instance" xmlns:pc="http://schemas.microsoft.com/office/infopath/2007/PartnerControls">
+  <documentManagement>
+    <lcf76f155ced4ddcb4097134ff3c332f xmlns="0a53ad5e-08cc-4fba-9df9-747b79db3e02">
+      <Terms xmlns="http://schemas.microsoft.com/office/infopath/2007/PartnerControls"/>
+    </lcf76f155ced4ddcb4097134ff3c332f>
+    <TaxCatchAll xmlns="99f50afe-28e2-457c-9852-048361d66aad" xsi:nil="true"/>
+  </documentManagement>
+</p:properties>
 </file>
 
-<file path=customXml/item4.xml><?xml version="1.0" encoding="utf-8"?>
+<file path=customXml/item3.xml><?xml version="1.0" encoding="utf-8"?>
 <?mso-contentType ?>
 <FormTemplates xmlns="http://schemas.microsoft.com/sharepoint/v3/contenttype/forms">
   <Display>DocumentLibraryForm</Display>
@@ -3228,18 +2765,11 @@
 </FormTemplates>
 </file>
 
-<file path=customXml/itemProps1.xml><?xml version="1.0" encoding="utf-8"?>
-<ds:datastoreItem xmlns:ds="http://schemas.openxmlformats.org/officeDocument/2006/customXml" ds:itemID="{79054B02-B215-46AC-9176-544339E93661}">
-  <ds:schemaRefs>
-    <ds:schemaRef ds:uri="http://schemas.microsoft.com/office/2006/metadata/properties"/>
-    <ds:schemaRef ds:uri="http://schemas.microsoft.com/office/infopath/2007/PartnerControls"/>
-    <ds:schemaRef ds:uri="0a53ad5e-08cc-4fba-9df9-747b79db3e02"/>
-    <ds:schemaRef ds:uri="99f50afe-28e2-457c-9852-048361d66aad"/>
-  </ds:schemaRefs>
-</ds:datastoreItem>
+<file path=customXml/item4.xml><?xml version="1.0" encoding="utf-8"?>
+<b:Sources xmlns:b="http://schemas.openxmlformats.org/officeDocument/2006/bibliography" xmlns="http://schemas.openxmlformats.org/officeDocument/2006/bibliography" SelectedStyle="\APASixthEditionOfficeOnline.xsl" StyleName="APA" Version="6"/>
 </file>
 
-<file path=customXml/itemProps2.xml><?xml version="1.0" encoding="utf-8"?>
+<file path=customXml/itemProps1.xml><?xml version="1.0" encoding="utf-8"?>
 <ds:datastoreItem xmlns:ds="http://schemas.openxmlformats.org/officeDocument/2006/customXml" ds:itemID="{A4DC0A27-FA5F-44DB-905C-A1401F5BD778}">
   <ds:schemaRefs>
     <ds:schemaRef ds:uri="http://schemas.microsoft.com/office/2006/metadata/contentType"/>
@@ -3258,18 +2788,29 @@
 </ds:datastoreItem>
 </file>
 
+<file path=customXml/itemProps2.xml><?xml version="1.0" encoding="utf-8"?>
+<ds:datastoreItem xmlns:ds="http://schemas.openxmlformats.org/officeDocument/2006/customXml" ds:itemID="{79054B02-B215-46AC-9176-544339E93661}">
+  <ds:schemaRefs>
+    <ds:schemaRef ds:uri="http://schemas.microsoft.com/office/2006/metadata/properties"/>
+    <ds:schemaRef ds:uri="http://schemas.microsoft.com/office/infopath/2007/PartnerControls"/>
+    <ds:schemaRef ds:uri="0a53ad5e-08cc-4fba-9df9-747b79db3e02"/>
+    <ds:schemaRef ds:uri="99f50afe-28e2-457c-9852-048361d66aad"/>
+  </ds:schemaRefs>
+</ds:datastoreItem>
+</file>
+
 <file path=customXml/itemProps3.xml><?xml version="1.0" encoding="utf-8"?>
+<ds:datastoreItem xmlns:ds="http://schemas.openxmlformats.org/officeDocument/2006/customXml" ds:itemID="{B52C9AD5-4F18-4494-A12B-C11EA8399E21}">
+  <ds:schemaRefs>
+    <ds:schemaRef ds:uri="http://schemas.microsoft.com/sharepoint/v3/contenttype/forms"/>
+  </ds:schemaRefs>
+</ds:datastoreItem>
+</file>
+
+<file path=customXml/itemProps4.xml><?xml version="1.0" encoding="utf-8"?>
 <ds:datastoreItem xmlns:ds="http://schemas.openxmlformats.org/officeDocument/2006/customXml" ds:itemID="{43C36E59-8586-4352-8310-158AD4E65655}">
   <ds:schemaRefs>
     <ds:schemaRef ds:uri="http://schemas.openxmlformats.org/officeDocument/2006/bibliography"/>
   </ds:schemaRefs>
 </ds:datastoreItem>
-</file>
-
-<file path=customXml/itemProps4.xml><?xml version="1.0" encoding="utf-8"?>
-<ds:datastoreItem xmlns:ds="http://schemas.openxmlformats.org/officeDocument/2006/customXml" ds:itemID="{B52C9AD5-4F18-4494-A12B-C11EA8399E21}">
-  <ds:schemaRefs>
-    <ds:schemaRef ds:uri="http://schemas.microsoft.com/sharepoint/v3/contenttype/forms"/>
-  </ds:schemaRefs>
-</ds:datastoreItem>
 </file>
</xml_diff>